<commit_message>
Update một số file mới
</commit_message>
<xml_diff>
--- a/Document/Install radius server and mysql.docx
+++ b/Document/Install radius server and mysql.docx
@@ -2240,14 +2240,13 @@
         <w:rPr>
           <w:rFonts w:ascii="Times New Roman" w:hAnsi="Times New Roman" w:cs="Times New Roman"/>
         </w:rPr>
-        <w:t>/apache2/</w:t>
-      </w:r>
-      <w:proofErr w:type="spellStart"/>
-      <w:r>
-        <w:rPr>
-          <w:rFonts w:ascii="Times New Roman" w:hAnsi="Times New Roman" w:cs="Times New Roman"/>
-        </w:rPr>
-        <w:t>apache</w:t>
+        <w:t>/apache2/apache</w:t>
+      </w:r>
+      <w:r>
+        <w:rPr>
+          <w:rFonts w:ascii="Times New Roman" w:hAnsi="Times New Roman" w:cs="Times New Roman"/>
+        </w:rPr>
+        <w:t>2</w:t>
       </w:r>
       <w:r>
         <w:rPr>
@@ -2255,7 +2254,6 @@
         </w:rPr>
         <w:t>.conf</w:t>
       </w:r>
-      <w:proofErr w:type="spellEnd"/>
     </w:p>
     <w:p>
       <w:pPr>
@@ -6606,7 +6604,31 @@
           <w:szCs w:val="24"/>
           <w:shd w:val="clear" w:color="auto" w:fill="F5F8FA"/>
         </w:rPr>
-        <w:t>radius.conf</w:t>
+        <w:t>radius</w:t>
+      </w:r>
+      <w:r>
+        <w:rPr>
+          <w:rFonts w:ascii="Times New Roman" w:hAnsi="Times New Roman" w:cs="Times New Roman"/>
+          <w:i/>
+          <w:color w:val="000000"/>
+          <w:sz w:val="24"/>
+          <w:szCs w:val="24"/>
+          <w:shd w:val="clear" w:color="auto" w:fill="F5F8FA"/>
+        </w:rPr>
+        <w:t>d</w:t>
+      </w:r>
+      <w:bookmarkStart w:id="0" w:name="_GoBack"/>
+      <w:bookmarkEnd w:id="0"/>
+      <w:r>
+        <w:rPr>
+          <w:rFonts w:ascii="Times New Roman" w:hAnsi="Times New Roman" w:cs="Times New Roman"/>
+          <w:i/>
+          <w:color w:val="000000"/>
+          <w:sz w:val="24"/>
+          <w:szCs w:val="24"/>
+          <w:shd w:val="clear" w:color="auto" w:fill="F5F8FA"/>
+        </w:rPr>
+        <w:t>.conf</w:t>
       </w:r>
       <w:proofErr w:type="spellEnd"/>
     </w:p>
@@ -9813,8 +9835,6 @@
         </w:rPr>
         <w:t>d</w:t>
       </w:r>
-      <w:bookmarkStart w:id="0" w:name="_GoBack"/>
-      <w:bookmarkEnd w:id="0"/>
       <w:r>
         <w:rPr>
           <w:rFonts w:ascii="Times New Roman" w:hAnsi="Times New Roman" w:cs="Times New Roman"/>

</xml_diff>